<commit_message>
rapport E1 suite et schemas pour oral
</commit_message>
<xml_diff>
--- a/projet_E2/Rapport E2/E2v20230101.docx
+++ b/projet_E2/Rapport E2/E2v20230101.docx
@@ -432,7 +432,12 @@
     <w:sdt>
       <w:sdtPr>
         <w:rPr>
-          <w:rFonts w:ascii="Arial Narrow" w:hAnsi="Arial Narrow"/>
+          <w:rFonts w:ascii="Arial Narrow" w:eastAsiaTheme="minorHAnsi" w:hAnsi="Arial Narrow" w:cstheme="minorBidi"/>
+          <w:b w:val="0"/>
+          <w:bCs w:val="0"/>
+          <w:color w:val="auto"/>
+          <w:sz w:val="22"/>
+          <w:szCs w:val="22"/>
         </w:rPr>
         <w:id w:val="950260039"/>
         <w:docPartObj>
@@ -440,16 +445,6 @@
           <w:docPartUnique/>
         </w:docPartObj>
       </w:sdtPr>
-      <w:sdtEndPr>
-        <w:rPr>
-          <w:rFonts w:eastAsiaTheme="minorHAnsi" w:cstheme="minorBidi"/>
-          <w:b w:val="0"/>
-          <w:bCs w:val="0"/>
-          <w:color w:val="auto"/>
-          <w:sz w:val="22"/>
-          <w:szCs w:val="22"/>
-        </w:rPr>
-      </w:sdtEndPr>
       <w:sdtContent>
         <w:p>
           <w:pPr>
@@ -2767,7 +2762,7 @@
     </w:p>
     <w:tbl>
       <w:tblPr>
-        <w:tblStyle w:val="Grilleclaire"/>
+        <w:tblStyle w:val="Grilleclaire1"/>
         <w:tblW w:w="0" w:type="auto"/>
         <w:tblLook w:val="04A0"/>
       </w:tblPr>
@@ -3305,6 +3300,8 @@
       <w:r>
         <w:rPr>
           <w:rFonts w:ascii="Arial Narrow" w:hAnsi="Arial Narrow"/>
+          <w:noProof/>
+          <w:lang w:eastAsia="fr-FR"/>
         </w:rPr>
         <w:lastRenderedPageBreak/>
         <w:drawing>
@@ -3818,6 +3815,8 @@
             <w:r>
               <w:rPr>
                 <w:rFonts w:ascii="Arial Narrow" w:hAnsi="Arial Narrow"/>
+                <w:noProof/>
+                <w:lang w:eastAsia="fr-FR"/>
               </w:rPr>
               <w:drawing>
                 <wp:inline distT="0" distB="0" distL="0" distR="0">
@@ -4025,7 +4024,7 @@
     </w:p>
     <w:tbl>
       <w:tblPr>
-        <w:tblStyle w:val="Grilleclaire"/>
+        <w:tblStyle w:val="Grilleclaire1"/>
         <w:tblW w:w="9322" w:type="dxa"/>
         <w:tblLook w:val="04A0"/>
       </w:tblPr>
@@ -5002,6 +5001,12 @@
         <w:rPr>
           <w:rFonts w:ascii="Arial Narrow" w:hAnsi="Arial Narrow"/>
         </w:rPr>
+        <w:t xml:space="preserve"> </w:t>
+      </w:r>
+      <w:r>
+        <w:rPr>
+          <w:rFonts w:ascii="Arial Narrow" w:hAnsi="Arial Narrow"/>
+        </w:rPr>
         <w:t>Modèle</w:t>
       </w:r>
       <w:bookmarkEnd w:id="8"/>
@@ -5215,7 +5220,7 @@
     </w:p>
     <w:tbl>
       <w:tblPr>
-        <w:tblStyle w:val="Grilleclaire"/>
+        <w:tblStyle w:val="Grilleclaire1"/>
         <w:tblW w:w="0" w:type="auto"/>
         <w:tblLook w:val="04A0"/>
       </w:tblPr>
@@ -5572,7 +5577,7 @@
     </w:p>
     <w:tbl>
       <w:tblPr>
-        <w:tblStyle w:val="Grilleclaire"/>
+        <w:tblStyle w:val="Grilleclaire1"/>
         <w:tblW w:w="0" w:type="auto"/>
         <w:tblLook w:val="04A0"/>
       </w:tblPr>
@@ -6396,7 +6401,7 @@
     </w:p>
     <w:tbl>
       <w:tblPr>
-        <w:tblStyle w:val="Grilleclaire"/>
+        <w:tblStyle w:val="Grilleclaire1"/>
         <w:tblW w:w="9464" w:type="dxa"/>
         <w:tblLayout w:type="fixed"/>
         <w:tblLook w:val="04A0"/>
@@ -7164,6 +7169,8 @@
       <w:r>
         <w:rPr>
           <w:rFonts w:ascii="Arial Narrow" w:hAnsi="Arial Narrow"/>
+          <w:noProof/>
+          <w:lang w:eastAsia="fr-FR"/>
         </w:rPr>
         <w:drawing>
           <wp:inline distT="0" distB="0" distL="0" distR="0">
@@ -7529,7 +7536,7 @@
             <w:rPr>
               <w:noProof/>
             </w:rPr>
-            <w:t>- 7 -</w:t>
+            <w:t>- 2 -</w:t>
           </w:r>
         </w:fldSimple>
       </w:p>
@@ -8632,8 +8639,8 @@
       </w:tblCellMar>
     </w:tblPr>
   </w:style>
-  <w:style w:type="table" w:customStyle="1" w:styleId="Tramemoyenne1-Accent1">
-    <w:name w:val="Medium Shading 1 Accent 1"/>
+  <w:style w:type="table" w:customStyle="1" w:styleId="Tramemoyenne1-Accent11">
+    <w:name w:val="Trame moyenne 1 - Accent 11"/>
     <w:basedOn w:val="TableauNormal"/>
     <w:uiPriority w:val="63"/>
     <w:rsid w:val="005F1F80"/>
@@ -8879,8 +8886,8 @@
       </w:tcPr>
     </w:tblStylePr>
   </w:style>
-  <w:style w:type="table" w:customStyle="1" w:styleId="Grilleclaire">
-    <w:name w:val="Light Grid"/>
+  <w:style w:type="table" w:customStyle="1" w:styleId="Grilleclaire1">
+    <w:name w:val="Grille claire1"/>
     <w:basedOn w:val="TableauNormal"/>
     <w:uiPriority w:val="62"/>
     <w:rsid w:val="005F1F80"/>
@@ -9414,6 +9421,7 @@
   <w:rsids>
     <w:rsidRoot w:val="007E52A3"/>
     <w:rsid w:val="007E52A3"/>
+    <w:rsid w:val="00EF0F16"/>
   </w:rsids>
   <m:mathPr>
     <m:mathFont m:val="Cambria Math"/>
@@ -9594,6 +9602,7 @@
   <w:style w:type="paragraph" w:default="1" w:styleId="Normal">
     <w:name w:val="Normal"/>
     <w:qFormat/>
+    <w:rsid w:val="00EF0F16"/>
   </w:style>
   <w:style w:type="character" w:default="1" w:styleId="Policepardfaut">
     <w:name w:val="Default Paragraph Font"/>

</xml_diff>